<commit_message>
Commit con parte manual 01 en otro lugar y bitácora nueva
</commit_message>
<xml_diff>
--- a/Documentación/Bitácoras/Bitácora - Ana Irina.docx
+++ b/Documentación/Bitácoras/Bitácora - Ana Irina.docx
@@ -2561,6 +2561,7 @@
               <w:calendar w:val="gregorian"/>
             </w:date>
           </w:sdtPr>
+          <w:sdtEndPr/>
           <w:sdtContent>
             <w:tc>
               <w:tcPr>
@@ -2643,6 +2644,7 @@
               <w:calendar w:val="gregorian"/>
             </w:date>
           </w:sdtPr>
+          <w:sdtEndPr/>
           <w:sdtContent>
             <w:tc>
               <w:tcPr>
@@ -2832,6 +2834,7 @@
               <w:calendar w:val="gregorian"/>
             </w:date>
           </w:sdtPr>
+          <w:sdtEndPr/>
           <w:sdtContent>
             <w:tc>
               <w:tcPr>
@@ -2946,6 +2949,7 @@
               <w:calendar w:val="gregorian"/>
             </w:date>
           </w:sdtPr>
+          <w:sdtEndPr/>
           <w:sdtContent>
             <w:tc>
               <w:tcPr>
@@ -3024,8 +3028,63 @@
               </w:rPr>
               <w:t>Estructuración y upload a git de los documentos del proyecto</w:t>
             </w:r>
-            <w:bookmarkStart w:id="0" w:name="_GoBack"/>
-            <w:bookmarkEnd w:id="0"/>
+          </w:p>
+          <w:p>
+            <w:pPr>
+              <w:pStyle w:val="ListParagraph"/>
+              <w:numPr>
+                <w:ilvl w:val="0"/>
+                <w:numId w:val="16"/>
+              </w:numPr>
+              <w:cnfStyle w:val="000000000000" w:firstRow="0" w:lastRow="0" w:firstColumn="0" w:lastColumn="0" w:oddVBand="0" w:evenVBand="0" w:oddHBand="0" w:evenHBand="0" w:firstRowFirstColumn="0" w:firstRowLastColumn="0" w:lastRowFirstColumn="0" w:lastRowLastColumn="0"/>
+              <w:rPr>
+                <w:lang w:val="es-CR"/>
+              </w:rPr>
+            </w:pPr>
+            <w:r>
+              <w:rPr>
+                <w:lang w:val="es-CR"/>
+              </w:rPr>
+              <w:t>Trabajo en DetalleActivity</w:t>
+            </w:r>
+          </w:p>
+          <w:p>
+            <w:pPr>
+              <w:pStyle w:val="ListParagraph"/>
+              <w:numPr>
+                <w:ilvl w:val="0"/>
+                <w:numId w:val="16"/>
+              </w:numPr>
+              <w:cnfStyle w:val="000000000000" w:firstRow="0" w:lastRow="0" w:firstColumn="0" w:lastColumn="0" w:oddVBand="0" w:evenVBand="0" w:oddHBand="0" w:evenHBand="0" w:firstRowFirstColumn="0" w:firstRowLastColumn="0" w:lastRowFirstColumn="0" w:lastRowLastColumn="0"/>
+              <w:rPr>
+                <w:lang w:val="es-CR"/>
+              </w:rPr>
+            </w:pPr>
+            <w:r>
+              <w:rPr>
+                <w:lang w:val="es-CR"/>
+              </w:rPr>
+              <w:t>Creación de adaptador personalizado para ListView</w:t>
+            </w:r>
+          </w:p>
+          <w:p>
+            <w:pPr>
+              <w:pStyle w:val="ListParagraph"/>
+              <w:numPr>
+                <w:ilvl w:val="0"/>
+                <w:numId w:val="16"/>
+              </w:numPr>
+              <w:cnfStyle w:val="000000000000" w:firstRow="0" w:lastRow="0" w:firstColumn="0" w:lastColumn="0" w:oddVBand="0" w:evenVBand="0" w:oddHBand="0" w:evenHBand="0" w:firstRowFirstColumn="0" w:firstRowLastColumn="0" w:lastRowFirstColumn="0" w:lastRowLastColumn="0"/>
+              <w:rPr>
+                <w:lang w:val="es-CR"/>
+              </w:rPr>
+            </w:pPr>
+            <w:r>
+              <w:rPr>
+                <w:lang w:val="es-CR"/>
+              </w:rPr>
+              <w:t>Creación de llenado de datos de la lista de grupos en DetalleActivity</w:t>
+            </w:r>
           </w:p>
         </w:tc>
       </w:tr>
@@ -3046,6 +3105,7 @@
               <w:calendar w:val="gregorian"/>
             </w:date>
           </w:sdtPr>
+          <w:sdtEndPr/>
           <w:sdtContent>
             <w:tc>
               <w:tcPr>
@@ -3076,7 +3136,81 @@
                 <w:numId w:val="16"/>
               </w:numPr>
               <w:cnfStyle w:val="000000100000" w:firstRow="0" w:lastRow="0" w:firstColumn="0" w:lastColumn="0" w:oddVBand="0" w:evenVBand="0" w:oddHBand="1" w:evenHBand="0" w:firstRowFirstColumn="0" w:firstRowLastColumn="0" w:lastRowFirstColumn="0" w:lastRowLastColumn="0"/>
-            </w:pPr>
+              <w:rPr>
+                <w:lang w:val="es-CR"/>
+              </w:rPr>
+            </w:pPr>
+            <w:r>
+              <w:rPr>
+                <w:lang w:val="es-CR"/>
+              </w:rPr>
+              <w:t>Llenado de archivo de bit</w:t>
+            </w:r>
+            <w:r>
+              <w:rPr>
+                <w:lang w:val="es-CR"/>
+              </w:rPr>
+              <w:t>ácora</w:t>
+            </w:r>
+          </w:p>
+          <w:p>
+            <w:pPr>
+              <w:pStyle w:val="ListParagraph"/>
+              <w:numPr>
+                <w:ilvl w:val="0"/>
+                <w:numId w:val="16"/>
+              </w:numPr>
+              <w:cnfStyle w:val="000000100000" w:firstRow="0" w:lastRow="0" w:firstColumn="0" w:lastColumn="0" w:oddVBand="0" w:evenVBand="0" w:oddHBand="1" w:evenHBand="0" w:firstRowFirstColumn="0" w:firstRowLastColumn="0" w:lastRowFirstColumn="0" w:lastRowLastColumn="0"/>
+              <w:rPr>
+                <w:lang w:val="es-CR"/>
+              </w:rPr>
+            </w:pPr>
+            <w:r>
+              <w:rPr>
+                <w:lang w:val="es-CR"/>
+              </w:rPr>
+              <w:t>Trabajo en interfaz web (menú)</w:t>
+            </w:r>
+          </w:p>
+          <w:p>
+            <w:pPr>
+              <w:pStyle w:val="ListParagraph"/>
+              <w:numPr>
+                <w:ilvl w:val="0"/>
+                <w:numId w:val="16"/>
+              </w:numPr>
+              <w:cnfStyle w:val="000000100000" w:firstRow="0" w:lastRow="0" w:firstColumn="0" w:lastColumn="0" w:oddVBand="0" w:evenVBand="0" w:oddHBand="1" w:evenHBand="0" w:firstRowFirstColumn="0" w:firstRowLastColumn="0" w:lastRowFirstColumn="0" w:lastRowLastColumn="0"/>
+              <w:rPr>
+                <w:lang w:val="es-CR"/>
+              </w:rPr>
+            </w:pPr>
+            <w:r>
+              <w:rPr>
+                <w:lang w:val="es-CR"/>
+              </w:rPr>
+              <w:t>Edición de documento de MU01</w:t>
+            </w:r>
+          </w:p>
+          <w:p>
+            <w:pPr>
+              <w:pStyle w:val="ListParagraph"/>
+              <w:numPr>
+                <w:ilvl w:val="0"/>
+                <w:numId w:val="16"/>
+              </w:numPr>
+              <w:cnfStyle w:val="000000100000" w:firstRow="0" w:lastRow="0" w:firstColumn="0" w:lastColumn="0" w:oddVBand="0" w:evenVBand="0" w:oddHBand="1" w:evenHBand="0" w:firstRowFirstColumn="0" w:firstRowLastColumn="0" w:lastRowFirstColumn="0" w:lastRowLastColumn="0"/>
+              <w:rPr>
+                <w:lang w:val="es-CR"/>
+              </w:rPr>
+            </w:pPr>
+            <w:r>
+              <w:rPr>
+                <w:lang w:val="es-CR"/>
+              </w:rPr>
+              <w:t>Edición de documento MU02i</w:t>
+            </w:r>
+            <w:bookmarkStart w:id="0" w:name="_GoBack"/>
+            <w:bookmarkEnd w:id="0"/>
           </w:p>
         </w:tc>
       </w:tr>
@@ -3094,6 +3228,7 @@
               <w:calendar w:val="gregorian"/>
             </w:date>
           </w:sdtPr>
+          <w:sdtEndPr/>
           <w:sdtContent>
             <w:tc>
               <w:tcPr>
@@ -3145,6 +3280,7 @@
               <w:calendar w:val="gregorian"/>
             </w:date>
           </w:sdtPr>
+          <w:sdtEndPr/>
           <w:sdtContent>
             <w:tc>
               <w:tcPr>
@@ -3193,6 +3329,7 @@
               <w:calendar w:val="gregorian"/>
             </w:date>
           </w:sdtPr>
+          <w:sdtEndPr/>
           <w:sdtContent>
             <w:tc>
               <w:tcPr>
@@ -3244,6 +3381,7 @@
               <w:calendar w:val="gregorian"/>
             </w:date>
           </w:sdtPr>
+          <w:sdtEndPr/>
           <w:sdtContent>
             <w:tc>
               <w:tcPr>
@@ -3372,6 +3510,7 @@
               <w:calendar w:val="gregorian"/>
             </w:date>
           </w:sdtPr>
+          <w:sdtEndPr/>
           <w:sdtContent>
             <w:tc>
               <w:tcPr>
@@ -3424,6 +3563,7 @@
               <w:calendar w:val="gregorian"/>
             </w:date>
           </w:sdtPr>
+          <w:sdtEndPr/>
           <w:sdtContent>
             <w:tc>
               <w:tcPr>
@@ -3479,6 +3619,7 @@
               <w:calendar w:val="gregorian"/>
             </w:date>
           </w:sdtPr>
+          <w:sdtEndPr/>
           <w:sdtContent>
             <w:tc>
               <w:tcPr>
@@ -3531,6 +3672,7 @@
               <w:calendar w:val="gregorian"/>
             </w:date>
           </w:sdtPr>
+          <w:sdtEndPr/>
           <w:sdtContent>
             <w:tc>
               <w:tcPr>
@@ -3669,6 +3811,7 @@
               <w:calendar w:val="gregorian"/>
             </w:date>
           </w:sdtPr>
+          <w:sdtEndPr/>
           <w:sdtContent>
             <w:tc>
               <w:tcPr>
@@ -3721,6 +3864,7 @@
               <w:calendar w:val="gregorian"/>
             </w:date>
           </w:sdtPr>
+          <w:sdtEndPr/>
           <w:sdtContent>
             <w:tc>
               <w:tcPr>
@@ -3776,6 +3920,7 @@
               <w:calendar w:val="gregorian"/>
             </w:date>
           </w:sdtPr>
+          <w:sdtEndPr/>
           <w:sdtContent>
             <w:tc>
               <w:tcPr>
@@ -3828,6 +3973,7 @@
               <w:calendar w:val="gregorian"/>
             </w:date>
           </w:sdtPr>
+          <w:sdtEndPr/>
           <w:sdtContent>
             <w:tc>
               <w:tcPr>
@@ -6852,6 +6998,7 @@
     <w:rsid w:val="003932AA"/>
     <w:rsid w:val="003C352C"/>
     <w:rsid w:val="004343C2"/>
+    <w:rsid w:val="004C262D"/>
     <w:rsid w:val="004E098E"/>
     <w:rsid w:val="00537477"/>
     <w:rsid w:val="00940DBD"/>

</xml_diff>

<commit_message>
Bitacora y cambios en menu y otros
</commit_message>
<xml_diff>
--- a/Documentación/Bitácoras/Bitácora - Ana Irina.docx
+++ b/Documentación/Bitácoras/Bitácora - Ana Irina.docx
@@ -632,35 +632,7 @@
               <w:rPr>
                 <w:lang w:val="es-CR"/>
               </w:rPr>
-              <w:t xml:space="preserve">Creación de prototipo de pantalla de </w:t>
-            </w:r>
-            <w:proofErr w:type="spellStart"/>
-            <w:r>
-              <w:rPr>
-                <w:lang w:val="es-CR"/>
-              </w:rPr>
-              <w:t>login</w:t>
-            </w:r>
-            <w:proofErr w:type="spellEnd"/>
-            <w:r>
-              <w:rPr>
-                <w:lang w:val="es-CR"/>
-              </w:rPr>
-              <w:t xml:space="preserve"> del </w:t>
-            </w:r>
-            <w:proofErr w:type="spellStart"/>
-            <w:r>
-              <w:rPr>
-                <w:lang w:val="es-CR"/>
-              </w:rPr>
-              <w:t>app</w:t>
-            </w:r>
-            <w:proofErr w:type="spellEnd"/>
-            <w:r>
-              <w:rPr>
-                <w:lang w:val="es-CR"/>
-              </w:rPr>
-              <w:t xml:space="preserve"> de Android</w:t>
+              <w:t>Creación de prototipo de pantalla de login del app de Android</w:t>
             </w:r>
           </w:p>
         </w:tc>
@@ -859,21 +831,7 @@
               <w:rPr>
                 <w:lang w:val="es-CR"/>
               </w:rPr>
-              <w:t xml:space="preserve">Decisión de software para creación del prototipo del </w:t>
-            </w:r>
-            <w:proofErr w:type="spellStart"/>
-            <w:r>
-              <w:rPr>
-                <w:lang w:val="es-CR"/>
-              </w:rPr>
-              <w:t>app</w:t>
-            </w:r>
-            <w:proofErr w:type="spellEnd"/>
-            <w:r>
-              <w:rPr>
-                <w:lang w:val="es-CR"/>
-              </w:rPr>
-              <w:t xml:space="preserve"> y web</w:t>
+              <w:t>Decisión de software para creación del prototipo del app y web</w:t>
             </w:r>
           </w:p>
           <w:p>
@@ -892,21 +850,7 @@
               <w:rPr>
                 <w:lang w:val="es-CR"/>
               </w:rPr>
-              <w:t xml:space="preserve">Creación del </w:t>
-            </w:r>
-            <w:proofErr w:type="spellStart"/>
-            <w:r>
-              <w:rPr>
-                <w:lang w:val="es-CR"/>
-              </w:rPr>
-              <w:t>mockup</w:t>
-            </w:r>
-            <w:proofErr w:type="spellEnd"/>
-            <w:r>
-              <w:rPr>
-                <w:lang w:val="es-CR"/>
-              </w:rPr>
-              <w:t xml:space="preserve"> de Home para Android</w:t>
+              <w:t>Creación del mockup de Home para Android</w:t>
             </w:r>
           </w:p>
           <w:p>
@@ -925,35 +869,7 @@
               <w:rPr>
                 <w:lang w:val="es-CR"/>
               </w:rPr>
-              <w:t xml:space="preserve">Creación del </w:t>
-            </w:r>
-            <w:proofErr w:type="spellStart"/>
-            <w:r>
-              <w:rPr>
-                <w:lang w:val="es-CR"/>
-              </w:rPr>
-              <w:t>mockup</w:t>
-            </w:r>
-            <w:proofErr w:type="spellEnd"/>
-            <w:r>
-              <w:rPr>
-                <w:lang w:val="es-CR"/>
-              </w:rPr>
-              <w:t xml:space="preserve"> de </w:t>
-            </w:r>
-            <w:proofErr w:type="spellStart"/>
-            <w:r>
-              <w:rPr>
-                <w:lang w:val="es-CR"/>
-              </w:rPr>
-              <w:t>Splash</w:t>
-            </w:r>
-            <w:proofErr w:type="spellEnd"/>
-            <w:r>
-              <w:rPr>
-                <w:lang w:val="es-CR"/>
-              </w:rPr>
-              <w:t xml:space="preserve"> para Android</w:t>
+              <w:t>Creación del mockup de Splash para Android</w:t>
             </w:r>
           </w:p>
           <w:p>
@@ -972,35 +888,7 @@
               <w:rPr>
                 <w:lang w:val="es-CR"/>
               </w:rPr>
-              <w:t xml:space="preserve">Creación del </w:t>
-            </w:r>
-            <w:proofErr w:type="spellStart"/>
-            <w:r>
-              <w:rPr>
-                <w:lang w:val="es-CR"/>
-              </w:rPr>
-              <w:t>mockup</w:t>
-            </w:r>
-            <w:proofErr w:type="spellEnd"/>
-            <w:r>
-              <w:rPr>
-                <w:lang w:val="es-CR"/>
-              </w:rPr>
-              <w:t xml:space="preserve"> de </w:t>
-            </w:r>
-            <w:proofErr w:type="spellStart"/>
-            <w:r>
-              <w:rPr>
-                <w:lang w:val="es-CR"/>
-              </w:rPr>
-              <w:t>Login</w:t>
-            </w:r>
-            <w:proofErr w:type="spellEnd"/>
-            <w:r>
-              <w:rPr>
-                <w:lang w:val="es-CR"/>
-              </w:rPr>
-              <w:t xml:space="preserve"> para Android</w:t>
+              <w:t>Creación del mockup de Login para Android</w:t>
             </w:r>
           </w:p>
           <w:p>
@@ -1019,21 +907,7 @@
               <w:rPr>
                 <w:lang w:val="es-CR"/>
               </w:rPr>
-              <w:t xml:space="preserve">Creación del </w:t>
-            </w:r>
-            <w:proofErr w:type="spellStart"/>
-            <w:r>
-              <w:rPr>
-                <w:lang w:val="es-CR"/>
-              </w:rPr>
-              <w:t>mockup</w:t>
-            </w:r>
-            <w:proofErr w:type="spellEnd"/>
-            <w:r>
-              <w:rPr>
-                <w:lang w:val="es-CR"/>
-              </w:rPr>
-              <w:t xml:space="preserve"> de Inicio (muestra inclusiones) para Android</w:t>
+              <w:t>Creación del mockup de Inicio (muestra inclusiones) para Android</w:t>
             </w:r>
           </w:p>
           <w:p>
@@ -1052,21 +926,7 @@
               <w:rPr>
                 <w:lang w:val="es-CR"/>
               </w:rPr>
-              <w:t xml:space="preserve">Creación del </w:t>
-            </w:r>
-            <w:proofErr w:type="spellStart"/>
-            <w:r>
-              <w:rPr>
-                <w:lang w:val="es-CR"/>
-              </w:rPr>
-              <w:t>mockup</w:t>
-            </w:r>
-            <w:proofErr w:type="spellEnd"/>
-            <w:r>
-              <w:rPr>
-                <w:lang w:val="es-CR"/>
-              </w:rPr>
-              <w:t xml:space="preserve"> de Formulario para Android</w:t>
+              <w:t>Creación del mockup de Formulario para Android</w:t>
             </w:r>
           </w:p>
           <w:p>
@@ -1085,35 +945,7 @@
               <w:rPr>
                 <w:lang w:val="es-CR"/>
               </w:rPr>
-              <w:t xml:space="preserve">Creación del </w:t>
-            </w:r>
-            <w:proofErr w:type="spellStart"/>
-            <w:r>
-              <w:rPr>
-                <w:lang w:val="es-CR"/>
-              </w:rPr>
-              <w:t>mockup</w:t>
-            </w:r>
-            <w:proofErr w:type="spellEnd"/>
-            <w:r>
-              <w:rPr>
-                <w:lang w:val="es-CR"/>
-              </w:rPr>
-              <w:t xml:space="preserve"> de </w:t>
-            </w:r>
-            <w:proofErr w:type="spellStart"/>
-            <w:r>
-              <w:rPr>
-                <w:lang w:val="es-CR"/>
-              </w:rPr>
-              <w:t>drawer</w:t>
-            </w:r>
-            <w:proofErr w:type="spellEnd"/>
-            <w:r>
-              <w:rPr>
-                <w:lang w:val="es-CR"/>
-              </w:rPr>
-              <w:t xml:space="preserve"> para Android</w:t>
+              <w:t>Creación del mockup de drawer para Android</w:t>
             </w:r>
           </w:p>
           <w:p>
@@ -1132,21 +964,7 @@
               <w:rPr>
                 <w:lang w:val="es-CR"/>
               </w:rPr>
-              <w:t xml:space="preserve">Creación de los </w:t>
-            </w:r>
-            <w:proofErr w:type="spellStart"/>
-            <w:r>
-              <w:rPr>
-                <w:lang w:val="es-CR"/>
-              </w:rPr>
-              <w:t>mockups</w:t>
-            </w:r>
-            <w:proofErr w:type="spellEnd"/>
-            <w:r>
-              <w:rPr>
-                <w:lang w:val="es-CR"/>
-              </w:rPr>
-              <w:t xml:space="preserve"> del módulo web para el Formulario</w:t>
+              <w:t>Creación de los mockups del módulo web para el Formulario</w:t>
             </w:r>
           </w:p>
           <w:p>
@@ -1165,21 +983,7 @@
               <w:rPr>
                 <w:lang w:val="es-CR"/>
               </w:rPr>
-              <w:t xml:space="preserve">Creación de los </w:t>
-            </w:r>
-            <w:proofErr w:type="spellStart"/>
-            <w:r>
-              <w:rPr>
-                <w:lang w:val="es-CR"/>
-              </w:rPr>
-              <w:t>mockups</w:t>
-            </w:r>
-            <w:proofErr w:type="spellEnd"/>
-            <w:r>
-              <w:rPr>
-                <w:lang w:val="es-CR"/>
-              </w:rPr>
-              <w:t xml:space="preserve"> del módulo web para administración</w:t>
+              <w:t>Creación de los mockups del módulo web para administración</w:t>
             </w:r>
           </w:p>
           <w:p>
@@ -1198,21 +1002,7 @@
               <w:rPr>
                 <w:lang w:val="es-CR"/>
               </w:rPr>
-              <w:t xml:space="preserve">Creación de los </w:t>
-            </w:r>
-            <w:proofErr w:type="spellStart"/>
-            <w:r>
-              <w:rPr>
-                <w:lang w:val="es-CR"/>
-              </w:rPr>
-              <w:t>mockups</w:t>
-            </w:r>
-            <w:proofErr w:type="spellEnd"/>
-            <w:r>
-              <w:rPr>
-                <w:lang w:val="es-CR"/>
-              </w:rPr>
-              <w:t xml:space="preserve"> del módulo web para revisión de solicitudes del estudiante</w:t>
+              <w:t>Creación de los mockups del módulo web para revisión de solicitudes del estudiante</w:t>
             </w:r>
           </w:p>
         </w:tc>
@@ -1355,21 +1145,7 @@
               <w:rPr>
                 <w:lang w:val="es-CR"/>
               </w:rPr>
-              <w:t xml:space="preserve">Modificar los </w:t>
-            </w:r>
-            <w:proofErr w:type="spellStart"/>
-            <w:r>
-              <w:rPr>
-                <w:lang w:val="es-CR"/>
-              </w:rPr>
-              <w:t>mockups</w:t>
-            </w:r>
-            <w:proofErr w:type="spellEnd"/>
-            <w:r>
-              <w:rPr>
-                <w:lang w:val="es-CR"/>
-              </w:rPr>
-              <w:t xml:space="preserve"> del m</w:t>
+              <w:t>Modificar los mockups del m</w:t>
             </w:r>
             <w:r>
               <w:rPr>
@@ -1471,21 +1247,7 @@
               <w:rPr>
                 <w:lang w:val="es-CR"/>
               </w:rPr>
-              <w:t xml:space="preserve">Modificar los </w:t>
-            </w:r>
-            <w:proofErr w:type="spellStart"/>
-            <w:r>
-              <w:rPr>
-                <w:lang w:val="es-CR"/>
-              </w:rPr>
-              <w:t>mockups</w:t>
-            </w:r>
-            <w:proofErr w:type="spellEnd"/>
-            <w:r>
-              <w:rPr>
-                <w:lang w:val="es-CR"/>
-              </w:rPr>
-              <w:t xml:space="preserve"> del módulo web</w:t>
+              <w:t>Modificar los mockups del módulo web</w:t>
             </w:r>
           </w:p>
           <w:p>
@@ -1852,16 +1614,8 @@
               <w:rPr>
                 <w:lang w:val="es-CR"/>
               </w:rPr>
-              <w:t xml:space="preserve">Aplicación MVC4 de prueba con </w:t>
-            </w:r>
-            <w:proofErr w:type="spellStart"/>
-            <w:r>
-              <w:rPr>
-                <w:lang w:val="es-CR"/>
-              </w:rPr>
-              <w:t>Razor</w:t>
-            </w:r>
-            <w:proofErr w:type="spellEnd"/>
+              <w:t>Aplicación MVC4 de prueba con Razor</w:t>
+            </w:r>
           </w:p>
         </w:tc>
       </w:tr>
@@ -2139,77 +1893,7 @@
               <w:rPr>
                 <w:lang w:val="es-CR"/>
               </w:rPr>
-              <w:t>Creación de las páginas Home (</w:t>
-            </w:r>
-            <w:proofErr w:type="spellStart"/>
-            <w:r>
-              <w:rPr>
-                <w:lang w:val="es-CR"/>
-              </w:rPr>
-              <w:t>Index</w:t>
-            </w:r>
-            <w:proofErr w:type="spellEnd"/>
-            <w:r>
-              <w:rPr>
-                <w:lang w:val="es-CR"/>
-              </w:rPr>
-              <w:t xml:space="preserve">), </w:t>
-            </w:r>
-            <w:proofErr w:type="spellStart"/>
-            <w:r>
-              <w:rPr>
-                <w:lang w:val="es-CR"/>
-              </w:rPr>
-              <w:t>Admin</w:t>
-            </w:r>
-            <w:proofErr w:type="spellEnd"/>
-            <w:r>
-              <w:rPr>
-                <w:lang w:val="es-CR"/>
-              </w:rPr>
-              <w:t xml:space="preserve"> (</w:t>
-            </w:r>
-            <w:proofErr w:type="spellStart"/>
-            <w:r>
-              <w:rPr>
-                <w:lang w:val="es-CR"/>
-              </w:rPr>
-              <w:t>Index</w:t>
-            </w:r>
-            <w:proofErr w:type="spellEnd"/>
-            <w:r>
-              <w:rPr>
-                <w:lang w:val="es-CR"/>
-              </w:rPr>
-              <w:t xml:space="preserve">, Reglas, Cupos, </w:t>
-            </w:r>
-            <w:proofErr w:type="spellStart"/>
-            <w:r>
-              <w:rPr>
-                <w:lang w:val="es-CR"/>
-              </w:rPr>
-              <w:t>Asignacion</w:t>
-            </w:r>
-            <w:proofErr w:type="spellEnd"/>
-            <w:r>
-              <w:rPr>
-                <w:lang w:val="es-CR"/>
-              </w:rPr>
-              <w:t>, Notificaciones, Periodo, Reporte, Consultas), y Estudiante (</w:t>
-            </w:r>
-            <w:proofErr w:type="spellStart"/>
-            <w:r>
-              <w:rPr>
-                <w:lang w:val="es-CR"/>
-              </w:rPr>
-              <w:t>Index</w:t>
-            </w:r>
-            <w:proofErr w:type="spellEnd"/>
-            <w:r>
-              <w:rPr>
-                <w:lang w:val="es-CR"/>
-              </w:rPr>
-              <w:t>, Formulario).</w:t>
+              <w:t>Creación de las páginas Home (Index), Admin (Index, Reglas, Cupos, Asignacion, Notificaciones, Periodo, Reporte, Consultas), y Estudiante (Index, Formulario).</w:t>
             </w:r>
           </w:p>
           <w:p>
@@ -2282,13 +1966,8 @@
               </w:numPr>
               <w:cnfStyle w:val="000000100000" w:firstRow="0" w:lastRow="0" w:firstColumn="0" w:lastColumn="0" w:oddVBand="0" w:evenVBand="0" w:oddHBand="1" w:evenHBand="0" w:firstRowFirstColumn="0" w:firstRowLastColumn="0" w:lastRowFirstColumn="0" w:lastRowLastColumn="0"/>
             </w:pPr>
-            <w:proofErr w:type="spellStart"/>
-            <w:r>
-              <w:t>Definición</w:t>
-            </w:r>
-            <w:proofErr w:type="spellEnd"/>
-            <w:r>
-              <w:t xml:space="preserve"> de layouts del Sistema</w:t>
+            <w:r>
+              <w:t>Definición de layouts del Sistema</w:t>
             </w:r>
           </w:p>
           <w:p>
@@ -2396,16 +2075,8 @@
               <w:rPr>
                 <w:lang w:val="es-CR"/>
               </w:rPr>
-              <w:t xml:space="preserve">Ligar elementos </w:t>
-            </w:r>
-            <w:proofErr w:type="spellStart"/>
-            <w:r>
-              <w:rPr>
-                <w:lang w:val="es-CR"/>
-              </w:rPr>
-              <w:t>html</w:t>
-            </w:r>
-            <w:proofErr w:type="spellEnd"/>
+              <w:t>Ligar elementos html</w:t>
+            </w:r>
           </w:p>
         </w:tc>
       </w:tr>
@@ -2741,16 +2412,8 @@
               <w:rPr>
                 <w:lang w:val="es-CR"/>
               </w:rPr>
-              <w:t xml:space="preserve">Trabajo en los </w:t>
-            </w:r>
-            <w:proofErr w:type="spellStart"/>
-            <w:r>
-              <w:rPr>
-                <w:lang w:val="es-CR"/>
-              </w:rPr>
-              <w:t>viewmodels</w:t>
-            </w:r>
-            <w:proofErr w:type="spellEnd"/>
+              <w:t>Trabajo en los viewmodels</w:t>
+            </w:r>
           </w:p>
           <w:p>
             <w:pPr>
@@ -2873,21 +2536,7 @@
               <w:rPr>
                 <w:lang w:val="es-CR"/>
               </w:rPr>
-              <w:t xml:space="preserve">Trabajo de documentación del web </w:t>
-            </w:r>
-            <w:proofErr w:type="spellStart"/>
-            <w:r>
-              <w:rPr>
-                <w:lang w:val="es-CR"/>
-              </w:rPr>
-              <w:t>service</w:t>
-            </w:r>
-            <w:proofErr w:type="spellEnd"/>
-            <w:r>
-              <w:rPr>
-                <w:lang w:val="es-CR"/>
-              </w:rPr>
-              <w:t xml:space="preserve"> de DAR</w:t>
+              <w:t>Trabajo de documentación del web service de DAR</w:t>
             </w:r>
           </w:p>
         </w:tc>
@@ -2976,21 +2625,7 @@
               <w:rPr>
                 <w:lang w:val="es-CR"/>
               </w:rPr>
-              <w:t xml:space="preserve">Trabajo de documentación del web </w:t>
-            </w:r>
-            <w:proofErr w:type="spellStart"/>
-            <w:r>
-              <w:rPr>
-                <w:lang w:val="es-CR"/>
-              </w:rPr>
-              <w:t>service</w:t>
-            </w:r>
-            <w:proofErr w:type="spellEnd"/>
-            <w:r>
-              <w:rPr>
-                <w:lang w:val="es-CR"/>
-              </w:rPr>
-              <w:t xml:space="preserve"> de DAR</w:t>
+              <w:t>Trabajo de documentación del web service de DAR</w:t>
             </w:r>
           </w:p>
         </w:tc>
@@ -3073,35 +2708,7 @@
               <w:rPr>
                 <w:lang w:val="es-CR"/>
               </w:rPr>
-              <w:t xml:space="preserve">Trabajo en </w:t>
-            </w:r>
-            <w:proofErr w:type="spellStart"/>
-            <w:r>
-              <w:rPr>
-                <w:lang w:val="es-CR"/>
-              </w:rPr>
-              <w:t>view</w:t>
-            </w:r>
-            <w:proofErr w:type="spellEnd"/>
-            <w:r>
-              <w:rPr>
-                <w:lang w:val="es-CR"/>
-              </w:rPr>
-              <w:t xml:space="preserve"> </w:t>
-            </w:r>
-            <w:proofErr w:type="spellStart"/>
-            <w:r>
-              <w:rPr>
-                <w:lang w:val="es-CR"/>
-              </w:rPr>
-              <w:t>model</w:t>
-            </w:r>
-            <w:proofErr w:type="spellEnd"/>
-            <w:r>
-              <w:rPr>
-                <w:lang w:val="es-CR"/>
-              </w:rPr>
-              <w:t xml:space="preserve"> del formulario</w:t>
+              <w:t>Trabajo en view model del formulario</w:t>
             </w:r>
           </w:p>
           <w:p>
@@ -3120,21 +2727,7 @@
               <w:rPr>
                 <w:lang w:val="es-CR"/>
               </w:rPr>
-              <w:t xml:space="preserve">Trabajo de documentación del web </w:t>
-            </w:r>
-            <w:proofErr w:type="spellStart"/>
-            <w:r>
-              <w:rPr>
-                <w:lang w:val="es-CR"/>
-              </w:rPr>
-              <w:t>service</w:t>
-            </w:r>
-            <w:proofErr w:type="spellEnd"/>
-            <w:r>
-              <w:rPr>
-                <w:lang w:val="es-CR"/>
-              </w:rPr>
-              <w:t xml:space="preserve"> de DAR</w:t>
+              <w:t>Trabajo de documentación del web service de DAR</w:t>
             </w:r>
           </w:p>
         </w:tc>
@@ -3308,35 +2901,7 @@
               <w:rPr>
                 <w:lang w:val="es-CR"/>
               </w:rPr>
-              <w:t xml:space="preserve">Búsqueda de métodos para </w:t>
-            </w:r>
-            <w:proofErr w:type="spellStart"/>
-            <w:r>
-              <w:rPr>
-                <w:lang w:val="es-CR"/>
-              </w:rPr>
-              <w:t>drag</w:t>
-            </w:r>
-            <w:proofErr w:type="spellEnd"/>
-            <w:r>
-              <w:rPr>
-                <w:lang w:val="es-CR"/>
-              </w:rPr>
-              <w:t xml:space="preserve"> and </w:t>
-            </w:r>
-            <w:proofErr w:type="spellStart"/>
-            <w:r>
-              <w:rPr>
-                <w:lang w:val="es-CR"/>
-              </w:rPr>
-              <w:t>drop</w:t>
-            </w:r>
-            <w:proofErr w:type="spellEnd"/>
-            <w:r>
-              <w:rPr>
-                <w:lang w:val="es-CR"/>
-              </w:rPr>
-              <w:t xml:space="preserve"> de listas</w:t>
+              <w:t>Búsqueda de métodos para drag and drop de listas</w:t>
             </w:r>
           </w:p>
           <w:p>
@@ -3374,16 +2939,8 @@
               <w:rPr>
                 <w:lang w:val="es-CR"/>
               </w:rPr>
-              <w:t xml:space="preserve">Búsqueda de métodos para selección de ítems de </w:t>
-            </w:r>
-            <w:proofErr w:type="spellStart"/>
-            <w:r>
-              <w:rPr>
-                <w:lang w:val="es-CR"/>
-              </w:rPr>
-              <w:t>ListViews</w:t>
-            </w:r>
-            <w:proofErr w:type="spellEnd"/>
+              <w:t>Búsqueda de métodos para selección de ítems de ListViews</w:t>
+            </w:r>
           </w:p>
         </w:tc>
       </w:tr>
@@ -3440,30 +2997,8 @@
               <w:rPr>
                 <w:lang w:val="es-CR"/>
               </w:rPr>
-              <w:t xml:space="preserve">Trabajo en Nuevo </w:t>
-            </w:r>
-            <w:proofErr w:type="spellStart"/>
-            <w:r>
-              <w:rPr>
-                <w:lang w:val="es-CR"/>
-              </w:rPr>
-              <w:t>layout</w:t>
-            </w:r>
-            <w:proofErr w:type="spellEnd"/>
-            <w:r>
-              <w:rPr>
-                <w:lang w:val="es-CR"/>
-              </w:rPr>
-              <w:t xml:space="preserve"> y actividad de Detalles basada solamente en </w:t>
-            </w:r>
-            <w:proofErr w:type="spellStart"/>
-            <w:r>
-              <w:rPr>
-                <w:lang w:val="es-CR"/>
-              </w:rPr>
-              <w:t>Activity</w:t>
-            </w:r>
-            <w:proofErr w:type="spellEnd"/>
+              <w:t>Trabajo en Nuevo layout y actividad de Detalles basada solamente en Activity</w:t>
+            </w:r>
           </w:p>
           <w:p>
             <w:pPr>
@@ -3481,21 +3016,7 @@
               <w:rPr>
                 <w:lang w:val="es-CR"/>
               </w:rPr>
-              <w:t xml:space="preserve">Obtención de parámetros pasados por </w:t>
-            </w:r>
-            <w:proofErr w:type="spellStart"/>
-            <w:r>
-              <w:rPr>
-                <w:lang w:val="es-CR"/>
-              </w:rPr>
-              <w:t>bundle</w:t>
-            </w:r>
-            <w:proofErr w:type="spellEnd"/>
-            <w:r>
-              <w:rPr>
-                <w:lang w:val="es-CR"/>
-              </w:rPr>
-              <w:t xml:space="preserve"> entre actividades</w:t>
+              <w:t>Obtención de parámetros pasados por bundle entre actividades</w:t>
             </w:r>
           </w:p>
           <w:p>
@@ -3514,35 +3035,7 @@
               <w:rPr>
                 <w:lang w:val="es-CR"/>
               </w:rPr>
-              <w:t xml:space="preserve">Estructuración y </w:t>
-            </w:r>
-            <w:proofErr w:type="spellStart"/>
-            <w:r>
-              <w:rPr>
-                <w:lang w:val="es-CR"/>
-              </w:rPr>
-              <w:t>upload</w:t>
-            </w:r>
-            <w:proofErr w:type="spellEnd"/>
-            <w:r>
-              <w:rPr>
-                <w:lang w:val="es-CR"/>
-              </w:rPr>
-              <w:t xml:space="preserve"> a </w:t>
-            </w:r>
-            <w:proofErr w:type="spellStart"/>
-            <w:r>
-              <w:rPr>
-                <w:lang w:val="es-CR"/>
-              </w:rPr>
-              <w:t>git</w:t>
-            </w:r>
-            <w:proofErr w:type="spellEnd"/>
-            <w:r>
-              <w:rPr>
-                <w:lang w:val="es-CR"/>
-              </w:rPr>
-              <w:t xml:space="preserve"> de los documentos del proyecto</w:t>
+              <w:t>Estructuración y upload a git de los documentos del proyecto</w:t>
             </w:r>
           </w:p>
           <w:p>
@@ -3561,16 +3054,8 @@
               <w:rPr>
                 <w:lang w:val="es-CR"/>
               </w:rPr>
-              <w:t xml:space="preserve">Trabajo en </w:t>
-            </w:r>
-            <w:proofErr w:type="spellStart"/>
-            <w:r>
-              <w:rPr>
-                <w:lang w:val="es-CR"/>
-              </w:rPr>
-              <w:t>DetalleActivity</w:t>
-            </w:r>
-            <w:proofErr w:type="spellEnd"/>
+              <w:t>Trabajo en DetalleActivity</w:t>
+            </w:r>
           </w:p>
           <w:p>
             <w:pPr>
@@ -3588,16 +3073,8 @@
               <w:rPr>
                 <w:lang w:val="es-CR"/>
               </w:rPr>
-              <w:t xml:space="preserve">Creación de adaptador personalizado para </w:t>
-            </w:r>
-            <w:proofErr w:type="spellStart"/>
-            <w:r>
-              <w:rPr>
-                <w:lang w:val="es-CR"/>
-              </w:rPr>
-              <w:t>ListView</w:t>
-            </w:r>
-            <w:proofErr w:type="spellEnd"/>
+              <w:t>Creación de adaptador personalizado para ListView</w:t>
+            </w:r>
           </w:p>
           <w:p>
             <w:pPr>
@@ -3615,16 +3092,8 @@
               <w:rPr>
                 <w:lang w:val="es-CR"/>
               </w:rPr>
-              <w:t xml:space="preserve">Creación de llenado de datos de la lista de grupos en </w:t>
-            </w:r>
-            <w:proofErr w:type="spellStart"/>
-            <w:r>
-              <w:rPr>
-                <w:lang w:val="es-CR"/>
-              </w:rPr>
-              <w:t>DetalleActivity</w:t>
-            </w:r>
-            <w:proofErr w:type="spellEnd"/>
+              <w:t>Creación de llenado de datos de la lista de grupos en DetalleActivity</w:t>
+            </w:r>
           </w:p>
         </w:tc>
       </w:tr>
@@ -3917,13 +3386,8 @@
               </w:numPr>
               <w:cnfStyle w:val="000000000000" w:firstRow="0" w:lastRow="0" w:firstColumn="0" w:lastColumn="0" w:oddVBand="0" w:evenVBand="0" w:oddHBand="0" w:evenHBand="0" w:firstRowFirstColumn="0" w:firstRowLastColumn="0" w:lastRowFirstColumn="0" w:lastRowLastColumn="0"/>
             </w:pPr>
-            <w:proofErr w:type="spellStart"/>
-            <w:r>
-              <w:t>Reinstalar</w:t>
-            </w:r>
-            <w:proofErr w:type="spellEnd"/>
-            <w:r>
-              <w:t xml:space="preserve"> drivers</w:t>
+            <w:r>
+              <w:t>Reinstalar drivers</w:t>
             </w:r>
           </w:p>
           <w:p>
@@ -3935,13 +3399,8 @@
               </w:numPr>
               <w:cnfStyle w:val="000000000000" w:firstRow="0" w:lastRow="0" w:firstColumn="0" w:lastColumn="0" w:oddVBand="0" w:evenVBand="0" w:oddHBand="0" w:evenHBand="0" w:firstRowFirstColumn="0" w:firstRowLastColumn="0" w:lastRowFirstColumn="0" w:lastRowLastColumn="0"/>
             </w:pPr>
-            <w:proofErr w:type="spellStart"/>
-            <w:r>
-              <w:t>Reinstalar</w:t>
-            </w:r>
-            <w:proofErr w:type="spellEnd"/>
-            <w:r>
-              <w:t xml:space="preserve"> SQL Server 2008 R2</w:t>
+            <w:r>
+              <w:t>Reinstalar SQL Server 2008 R2</w:t>
             </w:r>
           </w:p>
           <w:p>
@@ -3987,7 +3446,23 @@
           <w:color w:val="44546A" w:themeColor="text2"/>
           <w:lang w:val="es-CR"/>
         </w:rPr>
-        <w:t>Semana del 13 al 19 de enero</w:t>
+        <w:t xml:space="preserve">Semana del 13 al </w:t>
+      </w:r>
+      <w:r>
+        <w:rPr>
+          <w:b/>
+          <w:color w:val="44546A" w:themeColor="text2"/>
+          <w:lang w:val="es-CR"/>
+        </w:rPr>
+        <w:t>20</w:t>
+      </w:r>
+      <w:r>
+        <w:rPr>
+          <w:b/>
+          <w:color w:val="44546A" w:themeColor="text2"/>
+          <w:lang w:val="es-CR"/>
+        </w:rPr>
+        <w:t xml:space="preserve"> de enero</w:t>
       </w:r>
     </w:p>
     <w:tbl>
@@ -4173,21 +3648,8 @@
               </w:numPr>
               <w:cnfStyle w:val="000000000000" w:firstRow="0" w:lastRow="0" w:firstColumn="0" w:lastColumn="0" w:oddVBand="0" w:evenVBand="0" w:oddHBand="0" w:evenHBand="0" w:firstRowFirstColumn="0" w:firstRowLastColumn="0" w:lastRowFirstColumn="0" w:lastRowLastColumn="0"/>
             </w:pPr>
-            <w:proofErr w:type="spellStart"/>
-            <w:r>
-              <w:t>Edición</w:t>
-            </w:r>
-            <w:proofErr w:type="spellEnd"/>
-            <w:r>
-              <w:t xml:space="preserve"> del </w:t>
-            </w:r>
-            <w:proofErr w:type="spellStart"/>
-            <w:r>
-              <w:t>documento</w:t>
-            </w:r>
-            <w:proofErr w:type="spellEnd"/>
-            <w:r>
-              <w:t xml:space="preserve"> PP01</w:t>
+            <w:r>
+              <w:t>Edición del documento PP01</w:t>
             </w:r>
           </w:p>
           <w:p>
@@ -4199,21 +3661,8 @@
               </w:numPr>
               <w:cnfStyle w:val="000000000000" w:firstRow="0" w:lastRow="0" w:firstColumn="0" w:lastColumn="0" w:oddVBand="0" w:evenVBand="0" w:oddHBand="0" w:evenHBand="0" w:firstRowFirstColumn="0" w:firstRowLastColumn="0" w:lastRowFirstColumn="0" w:lastRowLastColumn="0"/>
             </w:pPr>
-            <w:proofErr w:type="spellStart"/>
-            <w:r>
-              <w:t>Edición</w:t>
-            </w:r>
-            <w:proofErr w:type="spellEnd"/>
-            <w:r>
-              <w:t xml:space="preserve"> del </w:t>
-            </w:r>
-            <w:proofErr w:type="spellStart"/>
-            <w:r>
-              <w:t>documento</w:t>
-            </w:r>
-            <w:proofErr w:type="spellEnd"/>
-            <w:r>
-              <w:t xml:space="preserve"> PP02</w:t>
+            <w:r>
+              <w:t>Edición del documento PP02</w:t>
             </w:r>
           </w:p>
           <w:p>
@@ -4225,21 +3674,8 @@
               </w:numPr>
               <w:cnfStyle w:val="000000000000" w:firstRow="0" w:lastRow="0" w:firstColumn="0" w:lastColumn="0" w:oddVBand="0" w:evenVBand="0" w:oddHBand="0" w:evenHBand="0" w:firstRowFirstColumn="0" w:firstRowLastColumn="0" w:lastRowFirstColumn="0" w:lastRowLastColumn="0"/>
             </w:pPr>
-            <w:proofErr w:type="spellStart"/>
-            <w:r>
-              <w:t>Edición</w:t>
-            </w:r>
-            <w:proofErr w:type="spellEnd"/>
-            <w:r>
-              <w:t xml:space="preserve"> del </w:t>
-            </w:r>
-            <w:proofErr w:type="spellStart"/>
-            <w:r>
-              <w:t>documento</w:t>
-            </w:r>
-            <w:proofErr w:type="spellEnd"/>
-            <w:r>
-              <w:t xml:space="preserve"> PP03</w:t>
+            <w:r>
+              <w:t>Edición del documento PP03</w:t>
             </w:r>
           </w:p>
           <w:p>
@@ -4251,24 +3687,66 @@
               </w:numPr>
               <w:cnfStyle w:val="000000000000" w:firstRow="0" w:lastRow="0" w:firstColumn="0" w:lastColumn="0" w:oddVBand="0" w:evenVBand="0" w:oddHBand="0" w:evenHBand="0" w:firstRowFirstColumn="0" w:firstRowLastColumn="0" w:lastRowFirstColumn="0" w:lastRowLastColumn="0"/>
             </w:pPr>
-            <w:proofErr w:type="spellStart"/>
-            <w:r>
-              <w:t>Edición</w:t>
-            </w:r>
-            <w:proofErr w:type="spellEnd"/>
-            <w:r>
-              <w:t xml:space="preserve"> del </w:t>
-            </w:r>
-            <w:proofErr w:type="spellStart"/>
-            <w:r>
-              <w:t>documento</w:t>
-            </w:r>
-            <w:proofErr w:type="spellEnd"/>
-            <w:r>
-              <w:t xml:space="preserve"> PP04</w:t>
-            </w:r>
-            <w:bookmarkStart w:id="0" w:name="_GoBack"/>
-            <w:bookmarkEnd w:id="0"/>
+            <w:r>
+              <w:t>Edición del documento PP04</w:t>
+            </w:r>
+          </w:p>
+          <w:p>
+            <w:pPr>
+              <w:pStyle w:val="ListParagraph"/>
+              <w:numPr>
+                <w:ilvl w:val="0"/>
+                <w:numId w:val="17"/>
+              </w:numPr>
+              <w:cnfStyle w:val="000000000000" w:firstRow="0" w:lastRow="0" w:firstColumn="0" w:lastColumn="0" w:oddVBand="0" w:evenVBand="0" w:oddHBand="0" w:evenHBand="0" w:firstRowFirstColumn="0" w:firstRowLastColumn="0" w:lastRowFirstColumn="0" w:lastRowLastColumn="0"/>
+              <w:rPr>
+                <w:lang w:val="es-CR"/>
+              </w:rPr>
+            </w:pPr>
+            <w:r>
+              <w:rPr>
+                <w:lang w:val="es-CR"/>
+              </w:rPr>
+              <w:t>Investigar cómo usar nested master pages en aspx</w:t>
+            </w:r>
+          </w:p>
+          <w:p>
+            <w:pPr>
+              <w:pStyle w:val="ListParagraph"/>
+              <w:numPr>
+                <w:ilvl w:val="0"/>
+                <w:numId w:val="17"/>
+              </w:numPr>
+              <w:cnfStyle w:val="000000000000" w:firstRow="0" w:lastRow="0" w:firstColumn="0" w:lastColumn="0" w:oddVBand="0" w:evenVBand="0" w:oddHBand="0" w:evenHBand="0" w:firstRowFirstColumn="0" w:firstRowLastColumn="0" w:lastRowFirstColumn="0" w:lastRowLastColumn="0"/>
+              <w:rPr>
+                <w:lang w:val="es-CR"/>
+              </w:rPr>
+            </w:pPr>
+            <w:r>
+              <w:rPr>
+                <w:lang w:val="es-CR"/>
+              </w:rPr>
+              <w:t>Trabajo en traducción de layouts a master pages</w:t>
+            </w:r>
+          </w:p>
+          <w:p>
+            <w:pPr>
+              <w:pStyle w:val="ListParagraph"/>
+              <w:numPr>
+                <w:ilvl w:val="0"/>
+                <w:numId w:val="17"/>
+              </w:numPr>
+              <w:cnfStyle w:val="000000000000" w:firstRow="0" w:lastRow="0" w:firstColumn="0" w:lastColumn="0" w:oddVBand="0" w:evenVBand="0" w:oddHBand="0" w:evenHBand="0" w:firstRowFirstColumn="0" w:firstRowLastColumn="0" w:lastRowFirstColumn="0" w:lastRowLastColumn="0"/>
+              <w:rPr>
+                <w:lang w:val="es-CR"/>
+              </w:rPr>
+            </w:pPr>
+            <w:r>
+              <w:rPr>
+                <w:lang w:val="es-CR"/>
+              </w:rPr>
+              <w:t>Correcciones de estilos para las master pages</w:t>
+            </w:r>
           </w:p>
         </w:tc>
       </w:tr>
@@ -4282,8 +3760,7 @@
             <w:placeholder>
               <w:docPart w:val="DefaultPlaceholder_1081868576"/>
             </w:placeholder>
-            <w:showingPlcHdr/>
-            <w:date>
+            <w:date w:fullDate="2014-01-15T00:00:00Z">
               <w:dateFormat w:val="M/d/yyyy"/>
               <w:lid w:val="en-US"/>
               <w:storeMappedDataAs w:val="dateTime"/>
@@ -4303,10 +3780,7 @@
                   <w:jc w:val="center"/>
                 </w:pPr>
                 <w:r>
-                  <w:rPr>
-                    <w:rStyle w:val="PlaceholderText"/>
-                  </w:rPr>
-                  <w:t>Click here to enter a date.</w:t>
+                  <w:t>1/15/2014</w:t>
                 </w:r>
               </w:p>
             </w:tc>
@@ -4324,7 +3798,155 @@
                 <w:numId w:val="17"/>
               </w:numPr>
               <w:cnfStyle w:val="000000100000" w:firstRow="0" w:lastRow="0" w:firstColumn="0" w:lastColumn="0" w:oddVBand="0" w:evenVBand="0" w:oddHBand="1" w:evenHBand="0" w:firstRowFirstColumn="0" w:firstRowLastColumn="0" w:lastRowFirstColumn="0" w:lastRowLastColumn="0"/>
-            </w:pPr>
+              <w:rPr>
+                <w:lang w:val="es-CR"/>
+              </w:rPr>
+            </w:pPr>
+            <w:r>
+              <w:rPr>
+                <w:lang w:val="es-CR"/>
+              </w:rPr>
+              <w:t>Correcciones en la hoja de estilos de la p</w:t>
+            </w:r>
+            <w:r>
+              <w:rPr>
+                <w:lang w:val="es-CR"/>
+              </w:rPr>
+              <w:t>ágina web del sistema</w:t>
+            </w:r>
+          </w:p>
+          <w:p>
+            <w:pPr>
+              <w:pStyle w:val="ListParagraph"/>
+              <w:numPr>
+                <w:ilvl w:val="0"/>
+                <w:numId w:val="17"/>
+              </w:numPr>
+              <w:cnfStyle w:val="000000100000" w:firstRow="0" w:lastRow="0" w:firstColumn="0" w:lastColumn="0" w:oddVBand="0" w:evenVBand="0" w:oddHBand="1" w:evenHBand="0" w:firstRowFirstColumn="0" w:firstRowLastColumn="0" w:lastRowFirstColumn="0" w:lastRowLastColumn="0"/>
+              <w:rPr>
+                <w:lang w:val="es-CR"/>
+              </w:rPr>
+            </w:pPr>
+            <w:r>
+              <w:rPr>
+                <w:lang w:val="es-CR"/>
+              </w:rPr>
+              <w:t>Correcciones de controles HTML a ASP</w:t>
+            </w:r>
+          </w:p>
+          <w:p>
+            <w:pPr>
+              <w:pStyle w:val="ListParagraph"/>
+              <w:numPr>
+                <w:ilvl w:val="0"/>
+                <w:numId w:val="17"/>
+              </w:numPr>
+              <w:cnfStyle w:val="000000100000" w:firstRow="0" w:lastRow="0" w:firstColumn="0" w:lastColumn="0" w:oddVBand="0" w:evenVBand="0" w:oddHBand="1" w:evenHBand="0" w:firstRowFirstColumn="0" w:firstRowLastColumn="0" w:lastRowFirstColumn="0" w:lastRowLastColumn="0"/>
+              <w:rPr>
+                <w:lang w:val="es-CR"/>
+              </w:rPr>
+            </w:pPr>
+            <w:r>
+              <w:rPr>
+                <w:lang w:val="es-CR"/>
+              </w:rPr>
+              <w:t>Instalación de AjaxToolkit en el proyecto web</w:t>
+            </w:r>
+          </w:p>
+          <w:p>
+            <w:pPr>
+              <w:pStyle w:val="ListParagraph"/>
+              <w:numPr>
+                <w:ilvl w:val="0"/>
+                <w:numId w:val="17"/>
+              </w:numPr>
+              <w:cnfStyle w:val="000000100000" w:firstRow="0" w:lastRow="0" w:firstColumn="0" w:lastColumn="0" w:oddVBand="0" w:evenVBand="0" w:oddHBand="1" w:evenHBand="0" w:firstRowFirstColumn="0" w:firstRowLastColumn="0" w:lastRowFirstColumn="0" w:lastRowLastColumn="0"/>
+              <w:rPr>
+                <w:lang w:val="es-CR"/>
+              </w:rPr>
+            </w:pPr>
+            <w:r>
+              <w:rPr>
+                <w:lang w:val="es-CR"/>
+              </w:rPr>
+              <w:t>Adición de acordiones AjaxToolkit</w:t>
+            </w:r>
+          </w:p>
+          <w:p>
+            <w:pPr>
+              <w:pStyle w:val="ListParagraph"/>
+              <w:numPr>
+                <w:ilvl w:val="0"/>
+                <w:numId w:val="17"/>
+              </w:numPr>
+              <w:cnfStyle w:val="000000100000" w:firstRow="0" w:lastRow="0" w:firstColumn="0" w:lastColumn="0" w:oddVBand="0" w:evenVBand="0" w:oddHBand="1" w:evenHBand="0" w:firstRowFirstColumn="0" w:firstRowLastColumn="0" w:lastRowFirstColumn="0" w:lastRowLastColumn="0"/>
+              <w:rPr>
+                <w:lang w:val="es-CR"/>
+              </w:rPr>
+            </w:pPr>
+            <w:r>
+              <w:rPr>
+                <w:lang w:val="es-CR"/>
+              </w:rPr>
+              <w:t>Modificaciones de markup en las páginas de administración</w:t>
+            </w:r>
+          </w:p>
+          <w:p>
+            <w:pPr>
+              <w:pStyle w:val="ListParagraph"/>
+              <w:numPr>
+                <w:ilvl w:val="0"/>
+                <w:numId w:val="17"/>
+              </w:numPr>
+              <w:cnfStyle w:val="000000100000" w:firstRow="0" w:lastRow="0" w:firstColumn="0" w:lastColumn="0" w:oddVBand="0" w:evenVBand="0" w:oddHBand="1" w:evenHBand="0" w:firstRowFirstColumn="0" w:firstRowLastColumn="0" w:lastRowFirstColumn="0" w:lastRowLastColumn="0"/>
+              <w:rPr>
+                <w:lang w:val="es-CR"/>
+              </w:rPr>
+            </w:pPr>
+            <w:r>
+              <w:rPr>
+                <w:lang w:val="es-CR"/>
+              </w:rPr>
+              <w:t>Referenciación de proyectos para reconocimiento de objetos</w:t>
+            </w:r>
+          </w:p>
+          <w:p>
+            <w:pPr>
+              <w:pStyle w:val="ListParagraph"/>
+              <w:numPr>
+                <w:ilvl w:val="0"/>
+                <w:numId w:val="17"/>
+              </w:numPr>
+              <w:cnfStyle w:val="000000100000" w:firstRow="0" w:lastRow="0" w:firstColumn="0" w:lastColumn="0" w:oddVBand="0" w:evenVBand="0" w:oddHBand="1" w:evenHBand="0" w:firstRowFirstColumn="0" w:firstRowLastColumn="0" w:lastRowFirstColumn="0" w:lastRowLastColumn="0"/>
+              <w:rPr>
+                <w:lang w:val="es-CR"/>
+              </w:rPr>
+            </w:pPr>
+            <w:r>
+              <w:rPr>
+                <w:lang w:val="es-CR"/>
+              </w:rPr>
+              <w:t>Conexión de BD con página Periodos.aspx</w:t>
+            </w:r>
+          </w:p>
+          <w:p>
+            <w:pPr>
+              <w:pStyle w:val="ListParagraph"/>
+              <w:numPr>
+                <w:ilvl w:val="0"/>
+                <w:numId w:val="17"/>
+              </w:numPr>
+              <w:cnfStyle w:val="000000100000" w:firstRow="0" w:lastRow="0" w:firstColumn="0" w:lastColumn="0" w:oddVBand="0" w:evenVBand="0" w:oddHBand="1" w:evenHBand="0" w:firstRowFirstColumn="0" w:firstRowLastColumn="0" w:lastRowFirstColumn="0" w:lastRowLastColumn="0"/>
+              <w:rPr>
+                <w:lang w:val="es-CR"/>
+              </w:rPr>
+            </w:pPr>
+            <w:r>
+              <w:rPr>
+                <w:lang w:val="es-CR"/>
+              </w:rPr>
+              <w:t>Definición de evento Definir periodo.</w:t>
+            </w:r>
           </w:p>
         </w:tc>
       </w:tr>
@@ -4335,8 +3957,7 @@
             <w:placeholder>
               <w:docPart w:val="DefaultPlaceholder_1081868576"/>
             </w:placeholder>
-            <w:showingPlcHdr/>
-            <w:date>
+            <w:date w:fullDate="2014-01-16T00:00:00Z">
               <w:dateFormat w:val="M/d/yyyy"/>
               <w:lid w:val="en-US"/>
               <w:storeMappedDataAs w:val="dateTime"/>
@@ -4356,10 +3977,244 @@
                   <w:jc w:val="center"/>
                 </w:pPr>
                 <w:r>
-                  <w:rPr>
-                    <w:rStyle w:val="PlaceholderText"/>
-                  </w:rPr>
-                  <w:t>Click here to enter a date.</w:t>
+                  <w:t>1/16/2014</w:t>
+                </w:r>
+              </w:p>
+            </w:tc>
+          </w:sdtContent>
+        </w:sdt>
+        <w:tc>
+          <w:tcPr>
+            <w:tcW w:w="8052" w:type="dxa"/>
+          </w:tcPr>
+          <w:p>
+            <w:pPr>
+              <w:pStyle w:val="ListParagraph"/>
+              <w:numPr>
+                <w:ilvl w:val="0"/>
+                <w:numId w:val="17"/>
+              </w:numPr>
+              <w:cnfStyle w:val="000000000000" w:firstRow="0" w:lastRow="0" w:firstColumn="0" w:lastColumn="0" w:oddVBand="0" w:evenVBand="0" w:oddHBand="0" w:evenHBand="0" w:firstRowFirstColumn="0" w:firstRowLastColumn="0" w:lastRowFirstColumn="0" w:lastRowLastColumn="0"/>
+              <w:rPr>
+                <w:lang w:val="es-CR"/>
+              </w:rPr>
+            </w:pPr>
+            <w:r>
+              <w:rPr>
+                <w:lang w:val="es-CR"/>
+              </w:rPr>
+              <w:t>Arreglo de repositorio de Git para retroceder versi</w:t>
+            </w:r>
+            <w:r>
+              <w:rPr>
+                <w:lang w:val="es-CR"/>
+              </w:rPr>
+              <w:t>ón de master</w:t>
+            </w:r>
+          </w:p>
+          <w:p>
+            <w:pPr>
+              <w:pStyle w:val="ListParagraph"/>
+              <w:numPr>
+                <w:ilvl w:val="0"/>
+                <w:numId w:val="17"/>
+              </w:numPr>
+              <w:cnfStyle w:val="000000000000" w:firstRow="0" w:lastRow="0" w:firstColumn="0" w:lastColumn="0" w:oddVBand="0" w:evenVBand="0" w:oddHBand="0" w:evenHBand="0" w:firstRowFirstColumn="0" w:firstRowLastColumn="0" w:lastRowFirstColumn="0" w:lastRowLastColumn="0"/>
+              <w:rPr>
+                <w:lang w:val="es-CR"/>
+              </w:rPr>
+            </w:pPr>
+            <w:r>
+              <w:rPr>
+                <w:lang w:val="es-CR"/>
+              </w:rPr>
+              <w:t>Redefinición de evento Definir periodo</w:t>
+            </w:r>
+            <w:bookmarkStart w:id="0" w:name="_GoBack"/>
+            <w:bookmarkEnd w:id="0"/>
+          </w:p>
+        </w:tc>
+      </w:tr>
+      <w:tr>
+        <w:trPr>
+          <w:cnfStyle w:val="000000100000" w:firstRow="0" w:lastRow="0" w:firstColumn="0" w:lastColumn="0" w:oddVBand="0" w:evenVBand="0" w:oddHBand="1" w:evenHBand="0" w:firstRowFirstColumn="0" w:firstRowLastColumn="0" w:lastRowFirstColumn="0" w:lastRowLastColumn="0"/>
+        </w:trPr>
+        <w:sdt>
+          <w:sdtPr>
+            <w:rPr>
+              <w:lang w:val="es-CR"/>
+            </w:rPr>
+            <w:id w:val="1781983575"/>
+            <w:placeholder>
+              <w:docPart w:val="DefaultPlaceholder_1081868576"/>
+            </w:placeholder>
+            <w:date w:fullDate="2014-01-17T00:00:00Z">
+              <w:dateFormat w:val="M/d/yyyy"/>
+              <w:lid w:val="en-US"/>
+              <w:storeMappedDataAs w:val="dateTime"/>
+              <w:calendar w:val="gregorian"/>
+            </w:date>
+          </w:sdtPr>
+          <w:sdtContent>
+            <w:tc>
+              <w:tcPr>
+                <w:cnfStyle w:val="001000000000" w:firstRow="0" w:lastRow="0" w:firstColumn="1" w:lastColumn="0" w:oddVBand="0" w:evenVBand="0" w:oddHBand="0" w:evenHBand="0" w:firstRowFirstColumn="0" w:firstRowLastColumn="0" w:lastRowFirstColumn="0" w:lastRowLastColumn="0"/>
+                <w:tcW w:w="1298" w:type="dxa"/>
+                <w:vAlign w:val="center"/>
+              </w:tcPr>
+              <w:p>
+                <w:pPr>
+                  <w:jc w:val="center"/>
+                </w:pPr>
+                <w:r>
+                  <w:t>1/17/2014</w:t>
+                </w:r>
+              </w:p>
+            </w:tc>
+          </w:sdtContent>
+        </w:sdt>
+        <w:tc>
+          <w:tcPr>
+            <w:tcW w:w="8052" w:type="dxa"/>
+          </w:tcPr>
+          <w:p>
+            <w:pPr>
+              <w:pStyle w:val="ListParagraph"/>
+              <w:numPr>
+                <w:ilvl w:val="0"/>
+                <w:numId w:val="17"/>
+              </w:numPr>
+              <w:cnfStyle w:val="000000100000" w:firstRow="0" w:lastRow="0" w:firstColumn="0" w:lastColumn="0" w:oddVBand="0" w:evenVBand="0" w:oddHBand="1" w:evenHBand="0" w:firstRowFirstColumn="0" w:firstRowLastColumn="0" w:lastRowFirstColumn="0" w:lastRowLastColumn="0"/>
+            </w:pPr>
+          </w:p>
+        </w:tc>
+      </w:tr>
+      <w:tr>
+        <w:sdt>
+          <w:sdtPr>
+            <w:id w:val="1938097425"/>
+            <w:placeholder>
+              <w:docPart w:val="DefaultPlaceholder_1081868576"/>
+            </w:placeholder>
+            <w:date w:fullDate="2014-01-18T00:00:00Z">
+              <w:dateFormat w:val="M/d/yyyy"/>
+              <w:lid w:val="en-US"/>
+              <w:storeMappedDataAs w:val="dateTime"/>
+              <w:calendar w:val="gregorian"/>
+            </w:date>
+          </w:sdtPr>
+          <w:sdtContent>
+            <w:tc>
+              <w:tcPr>
+                <w:cnfStyle w:val="001000000000" w:firstRow="0" w:lastRow="0" w:firstColumn="1" w:lastColumn="0" w:oddVBand="0" w:evenVBand="0" w:oddHBand="0" w:evenHBand="0" w:firstRowFirstColumn="0" w:firstRowLastColumn="0" w:lastRowFirstColumn="0" w:lastRowLastColumn="0"/>
+                <w:tcW w:w="1298" w:type="dxa"/>
+                <w:vAlign w:val="center"/>
+              </w:tcPr>
+              <w:p>
+                <w:pPr>
+                  <w:jc w:val="center"/>
+                </w:pPr>
+                <w:r>
+                  <w:t>1/18/2014</w:t>
+                </w:r>
+              </w:p>
+            </w:tc>
+          </w:sdtContent>
+        </w:sdt>
+        <w:tc>
+          <w:tcPr>
+            <w:tcW w:w="8052" w:type="dxa"/>
+          </w:tcPr>
+          <w:p>
+            <w:pPr>
+              <w:pStyle w:val="ListParagraph"/>
+              <w:numPr>
+                <w:ilvl w:val="0"/>
+                <w:numId w:val="17"/>
+              </w:numPr>
+              <w:cnfStyle w:val="000000000000" w:firstRow="0" w:lastRow="0" w:firstColumn="0" w:lastColumn="0" w:oddVBand="0" w:evenVBand="0" w:oddHBand="0" w:evenHBand="0" w:firstRowFirstColumn="0" w:firstRowLastColumn="0" w:lastRowFirstColumn="0" w:lastRowLastColumn="0"/>
+            </w:pPr>
+          </w:p>
+        </w:tc>
+      </w:tr>
+      <w:tr>
+        <w:trPr>
+          <w:cnfStyle w:val="000000100000" w:firstRow="0" w:lastRow="0" w:firstColumn="0" w:lastColumn="0" w:oddVBand="0" w:evenVBand="0" w:oddHBand="1" w:evenHBand="0" w:firstRowFirstColumn="0" w:firstRowLastColumn="0" w:lastRowFirstColumn="0" w:lastRowLastColumn="0"/>
+        </w:trPr>
+        <w:sdt>
+          <w:sdtPr>
+            <w:id w:val="-2097942491"/>
+            <w:placeholder>
+              <w:docPart w:val="DefaultPlaceholder_1081868576"/>
+            </w:placeholder>
+            <w:date w:fullDate="2014-01-19T00:00:00Z">
+              <w:dateFormat w:val="M/d/yyyy"/>
+              <w:lid w:val="en-US"/>
+              <w:storeMappedDataAs w:val="dateTime"/>
+              <w:calendar w:val="gregorian"/>
+            </w:date>
+          </w:sdtPr>
+          <w:sdtContent>
+            <w:tc>
+              <w:tcPr>
+                <w:cnfStyle w:val="001000000000" w:firstRow="0" w:lastRow="0" w:firstColumn="1" w:lastColumn="0" w:oddVBand="0" w:evenVBand="0" w:oddHBand="0" w:evenHBand="0" w:firstRowFirstColumn="0" w:firstRowLastColumn="0" w:lastRowFirstColumn="0" w:lastRowLastColumn="0"/>
+                <w:tcW w:w="1298" w:type="dxa"/>
+                <w:vAlign w:val="center"/>
+              </w:tcPr>
+              <w:p>
+                <w:pPr>
+                  <w:jc w:val="center"/>
+                </w:pPr>
+                <w:r>
+                  <w:t>1/19/2014</w:t>
+                </w:r>
+              </w:p>
+            </w:tc>
+          </w:sdtContent>
+        </w:sdt>
+        <w:tc>
+          <w:tcPr>
+            <w:tcW w:w="8052" w:type="dxa"/>
+          </w:tcPr>
+          <w:p>
+            <w:pPr>
+              <w:pStyle w:val="ListParagraph"/>
+              <w:numPr>
+                <w:ilvl w:val="0"/>
+                <w:numId w:val="17"/>
+              </w:numPr>
+              <w:cnfStyle w:val="000000100000" w:firstRow="0" w:lastRow="0" w:firstColumn="0" w:lastColumn="0" w:oddVBand="0" w:evenVBand="0" w:oddHBand="1" w:evenHBand="0" w:firstRowFirstColumn="0" w:firstRowLastColumn="0" w:lastRowFirstColumn="0" w:lastRowLastColumn="0"/>
+            </w:pPr>
+          </w:p>
+        </w:tc>
+      </w:tr>
+      <w:tr>
+        <w:sdt>
+          <w:sdtPr>
+            <w:id w:val="493681464"/>
+            <w:placeholder>
+              <w:docPart w:val="DefaultPlaceholder_1081868576"/>
+            </w:placeholder>
+            <w:date w:fullDate="2014-01-20T00:00:00Z">
+              <w:dateFormat w:val="M/d/yyyy"/>
+              <w:lid w:val="en-US"/>
+              <w:storeMappedDataAs w:val="dateTime"/>
+              <w:calendar w:val="gregorian"/>
+            </w:date>
+          </w:sdtPr>
+          <w:sdtContent>
+            <w:tc>
+              <w:tcPr>
+                <w:cnfStyle w:val="001000000000" w:firstRow="0" w:lastRow="0" w:firstColumn="1" w:lastColumn="0" w:oddVBand="0" w:evenVBand="0" w:oddHBand="0" w:evenHBand="0" w:firstRowFirstColumn="0" w:firstRowLastColumn="0" w:lastRowFirstColumn="0" w:lastRowLastColumn="0"/>
+                <w:tcW w:w="1298" w:type="dxa"/>
+                <w:vAlign w:val="center"/>
+              </w:tcPr>
+              <w:p>
+                <w:pPr>
+                  <w:jc w:val="center"/>
+                </w:pPr>
+                <w:r>
+                  <w:t>1/20/2014</w:t>
                 </w:r>
               </w:p>
             </w:tc>
@@ -7332,8 +7187,9 @@
     <w:panose1 w:val="020B0502040204020203"/>
     <w:charset w:val="00"/>
     <w:family w:val="swiss"/>
+    <w:notTrueType/>
     <w:pitch w:val="variable"/>
-    <w:sig w:usb0="E4002EFF" w:usb1="C000E47F" w:usb2="00000009" w:usb3="00000000" w:csb0="000001FF" w:csb1="00000000"/>
+    <w:sig w:usb0="00000003" w:usb1="00000000" w:usb2="00000000" w:usb3="00000000" w:csb0="00000001" w:csb1="00000000"/>
   </w:font>
   <w:font w:name="Calibri Light">
     <w:panose1 w:val="020F0302020204030204"/>
@@ -7364,6 +7220,7 @@
     <w:rsid w:val="00130358"/>
     <w:rsid w:val="00276D2A"/>
     <w:rsid w:val="002C7BD1"/>
+    <w:rsid w:val="0030737D"/>
     <w:rsid w:val="003932AA"/>
     <w:rsid w:val="003C352C"/>
     <w:rsid w:val="004343C2"/>
@@ -7378,6 +7235,7 @@
     <w:rsid w:val="00E97052"/>
     <w:rsid w:val="00EB5406"/>
     <w:rsid w:val="00EF79B2"/>
+    <w:rsid w:val="00F11864"/>
   </w:rsids>
   <m:mathPr>
     <m:mathFont m:val="Cambria Math"/>
@@ -7826,10 +7684,14 @@
     <w:basedOn w:val="DefaultParagraphFont"/>
     <w:uiPriority w:val="99"/>
     <w:semiHidden/>
-    <w:rsid w:val="00537477"/>
+    <w:rsid w:val="0030737D"/>
     <w:rPr>
       <w:color w:val="808080"/>
     </w:rPr>
+  </w:style>
+  <w:style w:type="paragraph" w:customStyle="1" w:styleId="55ACD5BDC9394182B94FB941B37BC9DC">
+    <w:name w:val="55ACD5BDC9394182B94FB941B37BC9DC"/>
+    <w:rsid w:val="0030737D"/>
   </w:style>
 </w:styles>
 </file>

</xml_diff>

<commit_message>
Bitácora actualizada hasta esta hora
</commit_message>
<xml_diff>
--- a/Documentación/Bitácoras/Bitácora - Ana Irina.docx
+++ b/Documentación/Bitácoras/Bitácora - Ana Irina.docx
@@ -3945,7 +3945,13 @@
               <w:rPr>
                 <w:lang w:val="es-CR"/>
               </w:rPr>
-              <w:t>Definición de evento Definir periodo.</w:t>
+              <w:t>Defin</w:t>
+            </w:r>
+            <w:r>
+              <w:rPr>
+                <w:lang w:val="es-CR"/>
+              </w:rPr>
+              <w:t>ición de evento Definir periodo</w:t>
             </w:r>
           </w:p>
         </w:tc>
@@ -4030,6 +4036,102 @@
               </w:rPr>
               <w:t>Redefinición de evento Definir periodo</w:t>
             </w:r>
+          </w:p>
+          <w:p>
+            <w:pPr>
+              <w:pStyle w:val="ListParagraph"/>
+              <w:numPr>
+                <w:ilvl w:val="0"/>
+                <w:numId w:val="17"/>
+              </w:numPr>
+              <w:cnfStyle w:val="000000000000" w:firstRow="0" w:lastRow="0" w:firstColumn="0" w:lastColumn="0" w:oddVBand="0" w:evenVBand="0" w:oddHBand="0" w:evenHBand="0" w:firstRowFirstColumn="0" w:firstRowLastColumn="0" w:lastRowFirstColumn="0" w:lastRowLastColumn="0"/>
+              <w:rPr>
+                <w:lang w:val="es-CR"/>
+              </w:rPr>
+            </w:pPr>
+            <w:r>
+              <w:rPr>
+                <w:lang w:val="es-CR"/>
+              </w:rPr>
+              <w:t>Cambios en el menú de la página</w:t>
+            </w:r>
+          </w:p>
+          <w:p>
+            <w:pPr>
+              <w:pStyle w:val="ListParagraph"/>
+              <w:numPr>
+                <w:ilvl w:val="0"/>
+                <w:numId w:val="17"/>
+              </w:numPr>
+              <w:cnfStyle w:val="000000000000" w:firstRow="0" w:lastRow="0" w:firstColumn="0" w:lastColumn="0" w:oddVBand="0" w:evenVBand="0" w:oddHBand="0" w:evenHBand="0" w:firstRowFirstColumn="0" w:firstRowLastColumn="0" w:lastRowFirstColumn="0" w:lastRowLastColumn="0"/>
+              <w:rPr>
+                <w:lang w:val="es-CR"/>
+              </w:rPr>
+            </w:pPr>
+            <w:r>
+              <w:rPr>
+                <w:lang w:val="es-CR"/>
+              </w:rPr>
+              <w:t>Creación de nuevas páginas separadas de Estudiante y Admin</w:t>
+            </w:r>
+          </w:p>
+          <w:p>
+            <w:pPr>
+              <w:pStyle w:val="ListParagraph"/>
+              <w:numPr>
+                <w:ilvl w:val="0"/>
+                <w:numId w:val="17"/>
+              </w:numPr>
+              <w:cnfStyle w:val="000000000000" w:firstRow="0" w:lastRow="0" w:firstColumn="0" w:lastColumn="0" w:oddVBand="0" w:evenVBand="0" w:oddHBand="0" w:evenHBand="0" w:firstRowFirstColumn="0" w:firstRowLastColumn="0" w:lastRowFirstColumn="0" w:lastRowLastColumn="0"/>
+              <w:rPr>
+                <w:lang w:val="es-CR"/>
+              </w:rPr>
+            </w:pPr>
+            <w:r>
+              <w:rPr>
+                <w:lang w:val="es-CR"/>
+              </w:rPr>
+              <w:lastRenderedPageBreak/>
+              <w:t>Creación de la página de Excepciones y modificación de la misma</w:t>
+            </w:r>
+          </w:p>
+          <w:p>
+            <w:pPr>
+              <w:pStyle w:val="ListParagraph"/>
+              <w:numPr>
+                <w:ilvl w:val="0"/>
+                <w:numId w:val="17"/>
+              </w:numPr>
+              <w:cnfStyle w:val="000000000000" w:firstRow="0" w:lastRow="0" w:firstColumn="0" w:lastColumn="0" w:oddVBand="0" w:evenVBand="0" w:oddHBand="0" w:evenHBand="0" w:firstRowFirstColumn="0" w:firstRowLastColumn="0" w:lastRowFirstColumn="0" w:lastRowLastColumn="0"/>
+              <w:rPr>
+                <w:lang w:val="es-CR"/>
+              </w:rPr>
+            </w:pPr>
+            <w:r>
+              <w:rPr>
+                <w:lang w:val="es-CR"/>
+              </w:rPr>
+              <w:t>Adición de código en la página de reglas</w:t>
+            </w:r>
+          </w:p>
+          <w:p>
+            <w:pPr>
+              <w:pStyle w:val="ListParagraph"/>
+              <w:numPr>
+                <w:ilvl w:val="0"/>
+                <w:numId w:val="17"/>
+              </w:numPr>
+              <w:cnfStyle w:val="000000000000" w:firstRow="0" w:lastRow="0" w:firstColumn="0" w:lastColumn="0" w:oddVBand="0" w:evenVBand="0" w:oddHBand="0" w:evenHBand="0" w:firstRowFirstColumn="0" w:firstRowLastColumn="0" w:lastRowFirstColumn="0" w:lastRowLastColumn="0"/>
+              <w:rPr>
+                <w:lang w:val="es-CR"/>
+              </w:rPr>
+            </w:pPr>
+            <w:r>
+              <w:rPr>
+                <w:lang w:val="es-CR"/>
+              </w:rPr>
+              <w:t>Creación de las páginas de Consultar periodo, sugerencias y solicitudes</w:t>
+            </w:r>
             <w:bookmarkStart w:id="0" w:name="_GoBack"/>
             <w:bookmarkEnd w:id="0"/>
           </w:p>
@@ -4055,6 +4157,7 @@
               <w:calendar w:val="gregorian"/>
             </w:date>
           </w:sdtPr>
+          <w:sdtEndPr/>
           <w:sdtContent>
             <w:tc>
               <w:tcPr>
@@ -4085,7 +4188,79 @@
                 <w:numId w:val="17"/>
               </w:numPr>
               <w:cnfStyle w:val="000000100000" w:firstRow="0" w:lastRow="0" w:firstColumn="0" w:lastColumn="0" w:oddVBand="0" w:evenVBand="0" w:oddHBand="1" w:evenHBand="0" w:firstRowFirstColumn="0" w:firstRowLastColumn="0" w:lastRowFirstColumn="0" w:lastRowLastColumn="0"/>
-            </w:pPr>
+              <w:rPr>
+                <w:lang w:val="es-CR"/>
+              </w:rPr>
+            </w:pPr>
+            <w:r>
+              <w:rPr>
+                <w:lang w:val="es-CR"/>
+              </w:rPr>
+              <w:t>Trabajo en la generación de tablas din</w:t>
+            </w:r>
+            <w:r>
+              <w:rPr>
+                <w:lang w:val="es-CR"/>
+              </w:rPr>
+              <w:t>ámicas en las páginas</w:t>
+            </w:r>
+          </w:p>
+          <w:p>
+            <w:pPr>
+              <w:pStyle w:val="ListParagraph"/>
+              <w:numPr>
+                <w:ilvl w:val="0"/>
+                <w:numId w:val="17"/>
+              </w:numPr>
+              <w:cnfStyle w:val="000000100000" w:firstRow="0" w:lastRow="0" w:firstColumn="0" w:lastColumn="0" w:oddVBand="0" w:evenVBand="0" w:oddHBand="1" w:evenHBand="0" w:firstRowFirstColumn="0" w:firstRowLastColumn="0" w:lastRowFirstColumn="0" w:lastRowLastColumn="0"/>
+              <w:rPr>
+                <w:lang w:val="es-CR"/>
+              </w:rPr>
+            </w:pPr>
+            <w:r>
+              <w:rPr>
+                <w:lang w:val="es-CR"/>
+              </w:rPr>
+              <w:t>Adición del nombre de bienvenida a la página de estudiante</w:t>
+            </w:r>
+          </w:p>
+          <w:p>
+            <w:pPr>
+              <w:pStyle w:val="ListParagraph"/>
+              <w:numPr>
+                <w:ilvl w:val="0"/>
+                <w:numId w:val="17"/>
+              </w:numPr>
+              <w:cnfStyle w:val="000000100000" w:firstRow="0" w:lastRow="0" w:firstColumn="0" w:lastColumn="0" w:oddVBand="0" w:evenVBand="0" w:oddHBand="1" w:evenHBand="0" w:firstRowFirstColumn="0" w:firstRowLastColumn="0" w:lastRowFirstColumn="0" w:lastRowLastColumn="0"/>
+              <w:rPr>
+                <w:lang w:val="es-CR"/>
+              </w:rPr>
+            </w:pPr>
+            <w:r>
+              <w:rPr>
+                <w:lang w:val="es-CR"/>
+              </w:rPr>
+              <w:t>Trabajo en los estilos de la página</w:t>
+            </w:r>
+          </w:p>
+          <w:p>
+            <w:pPr>
+              <w:pStyle w:val="ListParagraph"/>
+              <w:numPr>
+                <w:ilvl w:val="0"/>
+                <w:numId w:val="17"/>
+              </w:numPr>
+              <w:cnfStyle w:val="000000100000" w:firstRow="0" w:lastRow="0" w:firstColumn="0" w:lastColumn="0" w:oddVBand="0" w:evenVBand="0" w:oddHBand="1" w:evenHBand="0" w:firstRowFirstColumn="0" w:firstRowLastColumn="0" w:lastRowFirstColumn="0" w:lastRowLastColumn="0"/>
+              <w:rPr>
+                <w:lang w:val="es-CR"/>
+              </w:rPr>
+            </w:pPr>
+            <w:r>
+              <w:rPr>
+                <w:lang w:val="es-CR"/>
+              </w:rPr>
+              <w:t>Adición de reglas de estilo para las tablas de la página</w:t>
+            </w:r>
           </w:p>
         </w:tc>
       </w:tr>
@@ -4103,6 +4278,7 @@
               <w:calendar w:val="gregorian"/>
             </w:date>
           </w:sdtPr>
+          <w:sdtEndPr/>
           <w:sdtContent>
             <w:tc>
               <w:tcPr>
@@ -4133,7 +4309,123 @@
                 <w:numId w:val="17"/>
               </w:numPr>
               <w:cnfStyle w:val="000000000000" w:firstRow="0" w:lastRow="0" w:firstColumn="0" w:lastColumn="0" w:oddVBand="0" w:evenVBand="0" w:oddHBand="0" w:evenHBand="0" w:firstRowFirstColumn="0" w:firstRowLastColumn="0" w:lastRowFirstColumn="0" w:lastRowLastColumn="0"/>
-            </w:pPr>
+              <w:rPr>
+                <w:lang w:val="es-CR"/>
+              </w:rPr>
+            </w:pPr>
+            <w:r>
+              <w:rPr>
+                <w:lang w:val="es-CR"/>
+              </w:rPr>
+              <w:t>Poder desplegar reglas en la p</w:t>
+            </w:r>
+            <w:r>
+              <w:rPr>
+                <w:lang w:val="es-CR"/>
+              </w:rPr>
+              <w:t>ágina</w:t>
+            </w:r>
+            <w:r>
+              <w:rPr>
+                <w:lang w:val="es-CR"/>
+              </w:rPr>
+              <w:t xml:space="preserve"> desde el xml</w:t>
+            </w:r>
+          </w:p>
+          <w:p>
+            <w:pPr>
+              <w:pStyle w:val="ListParagraph"/>
+              <w:numPr>
+                <w:ilvl w:val="0"/>
+                <w:numId w:val="17"/>
+              </w:numPr>
+              <w:cnfStyle w:val="000000000000" w:firstRow="0" w:lastRow="0" w:firstColumn="0" w:lastColumn="0" w:oddVBand="0" w:evenVBand="0" w:oddHBand="0" w:evenHBand="0" w:firstRowFirstColumn="0" w:firstRowLastColumn="0" w:lastRowFirstColumn="0" w:lastRowLastColumn="0"/>
+              <w:rPr>
+                <w:lang w:val="es-CR"/>
+              </w:rPr>
+            </w:pPr>
+            <w:r>
+              <w:rPr>
+                <w:lang w:val="es-CR"/>
+              </w:rPr>
+              <w:t>Trabajo en el cambio de prioridad</w:t>
+            </w:r>
+          </w:p>
+          <w:p>
+            <w:pPr>
+              <w:pStyle w:val="ListParagraph"/>
+              <w:numPr>
+                <w:ilvl w:val="0"/>
+                <w:numId w:val="17"/>
+              </w:numPr>
+              <w:cnfStyle w:val="000000000000" w:firstRow="0" w:lastRow="0" w:firstColumn="0" w:lastColumn="0" w:oddVBand="0" w:evenVBand="0" w:oddHBand="0" w:evenHBand="0" w:firstRowFirstColumn="0" w:firstRowLastColumn="0" w:lastRowFirstColumn="0" w:lastRowLastColumn="0"/>
+              <w:rPr>
+                <w:lang w:val="es-CR"/>
+              </w:rPr>
+            </w:pPr>
+            <w:r>
+              <w:rPr>
+                <w:lang w:val="es-CR"/>
+              </w:rPr>
+              <w:t>Trabajo en todas las validaciones de la página</w:t>
+            </w:r>
+          </w:p>
+          <w:p>
+            <w:pPr>
+              <w:pStyle w:val="ListParagraph"/>
+              <w:numPr>
+                <w:ilvl w:val="0"/>
+                <w:numId w:val="17"/>
+              </w:numPr>
+              <w:cnfStyle w:val="000000000000" w:firstRow="0" w:lastRow="0" w:firstColumn="0" w:lastColumn="0" w:oddVBand="0" w:evenVBand="0" w:oddHBand="0" w:evenHBand="0" w:firstRowFirstColumn="0" w:firstRowLastColumn="0" w:lastRowFirstColumn="0" w:lastRowLastColumn="0"/>
+              <w:rPr>
+                <w:lang w:val="es-CR"/>
+              </w:rPr>
+            </w:pPr>
+            <w:r>
+              <w:rPr>
+                <w:lang w:val="es-CR"/>
+              </w:rPr>
+              <w:t>Trabajo en los ModalDialogs de la página</w:t>
+            </w:r>
+          </w:p>
+          <w:p>
+            <w:pPr>
+              <w:pStyle w:val="ListParagraph"/>
+              <w:numPr>
+                <w:ilvl w:val="0"/>
+                <w:numId w:val="17"/>
+              </w:numPr>
+              <w:cnfStyle w:val="000000000000" w:firstRow="0" w:lastRow="0" w:firstColumn="0" w:lastColumn="0" w:oddVBand="0" w:evenVBand="0" w:oddHBand="0" w:evenHBand="0" w:firstRowFirstColumn="0" w:firstRowLastColumn="0" w:lastRowFirstColumn="0" w:lastRowLastColumn="0"/>
+              <w:rPr>
+                <w:lang w:val="es-CR"/>
+              </w:rPr>
+            </w:pPr>
+            <w:r>
+              <w:rPr>
+                <w:lang w:val="es-CR"/>
+              </w:rPr>
+              <w:t>Poder desplegar reglas en la página desde la base de datos</w:t>
+            </w:r>
+          </w:p>
+          <w:p>
+            <w:pPr>
+              <w:pStyle w:val="ListParagraph"/>
+              <w:numPr>
+                <w:ilvl w:val="0"/>
+                <w:numId w:val="17"/>
+              </w:numPr>
+              <w:cnfStyle w:val="000000000000" w:firstRow="0" w:lastRow="0" w:firstColumn="0" w:lastColumn="0" w:oddVBand="0" w:evenVBand="0" w:oddHBand="0" w:evenHBand="0" w:firstRowFirstColumn="0" w:firstRowLastColumn="0" w:lastRowFirstColumn="0" w:lastRowLastColumn="0"/>
+              <w:rPr>
+                <w:lang w:val="es-CR"/>
+              </w:rPr>
+            </w:pPr>
+            <w:r>
+              <w:rPr>
+                <w:lang w:val="es-CR"/>
+              </w:rPr>
+              <w:t>Creación de imágenes para los ImageButton de la página</w:t>
+            </w:r>
           </w:p>
         </w:tc>
       </w:tr>
@@ -4154,6 +4446,7 @@
               <w:calendar w:val="gregorian"/>
             </w:date>
           </w:sdtPr>
+          <w:sdtEndPr/>
           <w:sdtContent>
             <w:tc>
               <w:tcPr>
@@ -4184,7 +4477,130 @@
                 <w:numId w:val="17"/>
               </w:numPr>
               <w:cnfStyle w:val="000000100000" w:firstRow="0" w:lastRow="0" w:firstColumn="0" w:lastColumn="0" w:oddVBand="0" w:evenVBand="0" w:oddHBand="1" w:evenHBand="0" w:firstRowFirstColumn="0" w:firstRowLastColumn="0" w:lastRowFirstColumn="0" w:lastRowLastColumn="0"/>
-            </w:pPr>
+              <w:rPr>
+                <w:lang w:val="es-CR"/>
+              </w:rPr>
+            </w:pPr>
+            <w:r>
+              <w:rPr>
+                <w:lang w:val="es-CR"/>
+              </w:rPr>
+              <w:t xml:space="preserve">Poder desplegar excepciones en la página </w:t>
+            </w:r>
+          </w:p>
+          <w:p>
+            <w:pPr>
+              <w:pStyle w:val="ListParagraph"/>
+              <w:numPr>
+                <w:ilvl w:val="0"/>
+                <w:numId w:val="17"/>
+              </w:numPr>
+              <w:cnfStyle w:val="000000100000" w:firstRow="0" w:lastRow="0" w:firstColumn="0" w:lastColumn="0" w:oddVBand="0" w:evenVBand="0" w:oddHBand="1" w:evenHBand="0" w:firstRowFirstColumn="0" w:firstRowLastColumn="0" w:lastRowFirstColumn="0" w:lastRowLastColumn="0"/>
+              <w:rPr>
+                <w:lang w:val="es-CR"/>
+              </w:rPr>
+            </w:pPr>
+            <w:r>
+              <w:rPr>
+                <w:lang w:val="es-CR"/>
+              </w:rPr>
+              <w:t>Trabajo en los ModalDialogs de la página</w:t>
+            </w:r>
+          </w:p>
+          <w:p>
+            <w:pPr>
+              <w:pStyle w:val="ListParagraph"/>
+              <w:numPr>
+                <w:ilvl w:val="0"/>
+                <w:numId w:val="17"/>
+              </w:numPr>
+              <w:cnfStyle w:val="000000100000" w:firstRow="0" w:lastRow="0" w:firstColumn="0" w:lastColumn="0" w:oddVBand="0" w:evenVBand="0" w:oddHBand="1" w:evenHBand="0" w:firstRowFirstColumn="0" w:firstRowLastColumn="0" w:lastRowFirstColumn="0" w:lastRowLastColumn="0"/>
+              <w:rPr>
+                <w:lang w:val="es-CR"/>
+              </w:rPr>
+            </w:pPr>
+            <w:r>
+              <w:rPr>
+                <w:lang w:val="es-CR"/>
+              </w:rPr>
+              <w:t>Correcciones de estilos de la página</w:t>
+            </w:r>
+          </w:p>
+          <w:p>
+            <w:pPr>
+              <w:pStyle w:val="ListParagraph"/>
+              <w:numPr>
+                <w:ilvl w:val="0"/>
+                <w:numId w:val="17"/>
+              </w:numPr>
+              <w:cnfStyle w:val="000000100000" w:firstRow="0" w:lastRow="0" w:firstColumn="0" w:lastColumn="0" w:oddVBand="0" w:evenVBand="0" w:oddHBand="1" w:evenHBand="0" w:firstRowFirstColumn="0" w:firstRowLastColumn="0" w:lastRowFirstColumn="0" w:lastRowLastColumn="0"/>
+              <w:rPr>
+                <w:lang w:val="es-CR"/>
+              </w:rPr>
+            </w:pPr>
+            <w:r>
+              <w:rPr>
+                <w:lang w:val="es-CR"/>
+              </w:rPr>
+              <w:t>Agregar reglas desde la página</w:t>
+            </w:r>
+          </w:p>
+          <w:p>
+            <w:pPr>
+              <w:pStyle w:val="ListParagraph"/>
+              <w:numPr>
+                <w:ilvl w:val="0"/>
+                <w:numId w:val="17"/>
+              </w:numPr>
+              <w:cnfStyle w:val="000000100000" w:firstRow="0" w:lastRow="0" w:firstColumn="0" w:lastColumn="0" w:oddVBand="0" w:evenVBand="0" w:oddHBand="1" w:evenHBand="0" w:firstRowFirstColumn="0" w:firstRowLastColumn="0" w:lastRowFirstColumn="0" w:lastRowLastColumn="0"/>
+              <w:rPr>
+                <w:lang w:val="es-CR"/>
+              </w:rPr>
+            </w:pPr>
+            <w:r>
+              <w:rPr>
+                <w:lang w:val="es-CR"/>
+              </w:rPr>
+              <w:t>Agregar excepciones desde la página</w:t>
+            </w:r>
+          </w:p>
+          <w:p>
+            <w:pPr>
+              <w:pStyle w:val="ListParagraph"/>
+              <w:numPr>
+                <w:ilvl w:val="0"/>
+                <w:numId w:val="17"/>
+              </w:numPr>
+              <w:cnfStyle w:val="000000100000" w:firstRow="0" w:lastRow="0" w:firstColumn="0" w:lastColumn="0" w:oddVBand="0" w:evenVBand="0" w:oddHBand="1" w:evenHBand="0" w:firstRowFirstColumn="0" w:firstRowLastColumn="0" w:lastRowFirstColumn="0" w:lastRowLastColumn="0"/>
+              <w:rPr>
+                <w:lang w:val="es-CR"/>
+              </w:rPr>
+            </w:pPr>
+            <w:r>
+              <w:rPr>
+                <w:lang w:val="es-CR"/>
+              </w:rPr>
+              <w:t>Incrementar la prioridad de una regla desde la página</w:t>
+            </w:r>
+          </w:p>
+          <w:p>
+            <w:pPr>
+              <w:pStyle w:val="ListParagraph"/>
+              <w:numPr>
+                <w:ilvl w:val="0"/>
+                <w:numId w:val="17"/>
+              </w:numPr>
+              <w:cnfStyle w:val="000000100000" w:firstRow="0" w:lastRow="0" w:firstColumn="0" w:lastColumn="0" w:oddVBand="0" w:evenVBand="0" w:oddHBand="1" w:evenHBand="0" w:firstRowFirstColumn="0" w:firstRowLastColumn="0" w:lastRowFirstColumn="0" w:lastRowLastColumn="0"/>
+              <w:rPr>
+                <w:lang w:val="es-CR"/>
+              </w:rPr>
+            </w:pPr>
+            <w:r>
+              <w:rPr>
+                <w:lang w:val="es-CR"/>
+              </w:rPr>
+              <w:t>Decrementar la prioridad de una regla desde la página</w:t>
+            </w:r>
           </w:p>
         </w:tc>
       </w:tr>
@@ -4202,6 +4618,7 @@
               <w:calendar w:val="gregorian"/>
             </w:date>
           </w:sdtPr>
+          <w:sdtEndPr/>
           <w:sdtContent>
             <w:tc>
               <w:tcPr>
@@ -4232,7 +4649,35 @@
                 <w:numId w:val="17"/>
               </w:numPr>
               <w:cnfStyle w:val="000000000000" w:firstRow="0" w:lastRow="0" w:firstColumn="0" w:lastColumn="0" w:oddVBand="0" w:evenVBand="0" w:oddHBand="0" w:evenHBand="0" w:firstRowFirstColumn="0" w:firstRowLastColumn="0" w:lastRowFirstColumn="0" w:lastRowLastColumn="0"/>
-            </w:pPr>
+              <w:rPr>
+                <w:lang w:val="es-CR"/>
+              </w:rPr>
+            </w:pPr>
+            <w:r>
+              <w:rPr>
+                <w:lang w:val="es-CR"/>
+              </w:rPr>
+              <w:t>Reunión de entrega del proyecto con el profe</w:t>
+            </w:r>
+          </w:p>
+          <w:p>
+            <w:pPr>
+              <w:pStyle w:val="ListParagraph"/>
+              <w:numPr>
+                <w:ilvl w:val="0"/>
+                <w:numId w:val="17"/>
+              </w:numPr>
+              <w:cnfStyle w:val="000000000000" w:firstRow="0" w:lastRow="0" w:firstColumn="0" w:lastColumn="0" w:oddVBand="0" w:evenVBand="0" w:oddHBand="0" w:evenHBand="0" w:firstRowFirstColumn="0" w:firstRowLastColumn="0" w:lastRowFirstColumn="0" w:lastRowLastColumn="0"/>
+              <w:rPr>
+                <w:lang w:val="es-CR"/>
+              </w:rPr>
+            </w:pPr>
+            <w:r>
+              <w:rPr>
+                <w:lang w:val="es-CR"/>
+              </w:rPr>
+              <w:t>Presentación de avance con el cliente</w:t>
+            </w:r>
           </w:p>
         </w:tc>
       </w:tr>
@@ -4242,6 +4687,7 @@
         <w:rPr>
           <w:b/>
           <w:color w:val="44546A" w:themeColor="text2"/>
+          <w:lang w:val="es-CR"/>
         </w:rPr>
       </w:pPr>
     </w:p>
@@ -7228,9 +7674,11 @@
     <w:rsid w:val="004E098E"/>
     <w:rsid w:val="00537477"/>
     <w:rsid w:val="006A5779"/>
+    <w:rsid w:val="00760298"/>
     <w:rsid w:val="00940DBD"/>
     <w:rsid w:val="00B155E7"/>
     <w:rsid w:val="00BA60BA"/>
+    <w:rsid w:val="00C75857"/>
     <w:rsid w:val="00D67943"/>
     <w:rsid w:val="00E97052"/>
     <w:rsid w:val="00EB5406"/>

</xml_diff>